<commit_message>
Update with new splash/landing page
</commit_message>
<xml_diff>
--- a/resources/css/_theme/Content.docx
+++ b/resources/css/_theme/Content.docx
@@ -20,39 +20,18 @@
     </w:p>
     <w:p>
       <w:pPr>
-        <w:rPr>
-          <w:shd w:val="clear" w:color="auto" w:fill="FFFFFF"/>
-        </w:rPr>
-      </w:pPr>
-      <w:r>
-        <w:rPr>
-          <w:shd w:val="clear" w:color="auto" w:fill="FFFFFF"/>
-        </w:rPr>
-        <w:t>Bootstrap s</w:t>
-      </w:r>
-      <w:r>
-        <w:rPr>
-          <w:shd w:val="clear" w:color="auto" w:fill="FFFFFF"/>
-        </w:rPr>
-        <w:t xml:space="preserve">andbox for </w:t>
-      </w:r>
-      <w:r>
-        <w:rPr>
-          <w:shd w:val="clear" w:color="auto" w:fill="FFFFFF"/>
-        </w:rPr>
-        <w:t xml:space="preserve">testing, </w:t>
-      </w:r>
-      <w:r>
-        <w:rPr>
-          <w:shd w:val="clear" w:color="auto" w:fill="FFFFFF"/>
-        </w:rPr>
-        <w:t xml:space="preserve">working on, </w:t>
-      </w:r>
-      <w:r>
-        <w:rPr>
-          <w:shd w:val="clear" w:color="auto" w:fill="FFFFFF"/>
-        </w:rPr>
-        <w:t>and playing with different implementations</w:t>
+        <w:spacing w:before="120" w:after="120"/>
+        <w:rPr>
+          <w:sz w:val="22"/>
+          <w:szCs w:val="22"/>
+        </w:rPr>
+      </w:pPr>
+      <w:r>
+        <w:rPr>
+          <w:sz w:val="22"/>
+          <w:szCs w:val="22"/>
+        </w:rPr>
+        <w:t>Bootstrap sandbox for testing, working on, and playing with different implementations</w:t>
       </w:r>
     </w:p>
     <w:p>
@@ -63,8 +42,6 @@
           <w:shd w:val="clear" w:color="auto" w:fill="FFFFFF"/>
         </w:rPr>
       </w:pPr>
-      <w:bookmarkStart w:id="0" w:name="_GoBack"/>
-      <w:bookmarkEnd w:id="0"/>
     </w:p>
     <w:p>
       <w:pPr>
@@ -103,96 +80,466 @@
     </w:p>
     <w:p>
       <w:pPr>
+        <w:spacing w:before="120" w:after="120"/>
+        <w:rPr>
+          <w:sz w:val="22"/>
+          <w:szCs w:val="22"/>
+        </w:rPr>
+      </w:pPr>
+      <w:r>
+        <w:rPr>
+          <w:sz w:val="22"/>
+          <w:szCs w:val="22"/>
+        </w:rPr>
+        <w:t xml:space="preserve">At Blue Paw </w:t>
+      </w:r>
+      <w:proofErr w:type="gramStart"/>
+      <w:r>
+        <w:rPr>
+          <w:sz w:val="22"/>
+          <w:szCs w:val="22"/>
+        </w:rPr>
+        <w:t>Development</w:t>
+      </w:r>
+      <w:proofErr w:type="gramEnd"/>
+      <w:r>
+        <w:rPr>
+          <w:sz w:val="22"/>
+          <w:szCs w:val="22"/>
+        </w:rPr>
+        <w:t xml:space="preserve"> we are passionate about making the web faster and easier to use through web-based and mobile technology.</w:t>
+      </w:r>
+    </w:p>
+    <w:p>
+      <w:pPr>
+        <w:spacing w:before="120" w:after="120"/>
+        <w:rPr>
+          <w:sz w:val="22"/>
+          <w:szCs w:val="22"/>
+        </w:rPr>
+      </w:pPr>
+      <w:r>
+        <w:rPr>
+          <w:sz w:val="22"/>
+          <w:szCs w:val="22"/>
+        </w:rPr>
+        <w:t>Our insatiably curious means we are taking every opportunity to improve our knowledge. We are obsessed about writing readable, high-quality code to solve interesting problems by pushing the limits of web and mobile technology.</w:t>
+      </w:r>
+    </w:p>
+    <w:p>
+      <w:pPr>
         <w:spacing w:before="80" w:after="80"/>
-      </w:pPr>
-      <w:r>
-        <w:t xml:space="preserve">At Blue Paw </w:t>
-      </w:r>
-      <w:proofErr w:type="gramStart"/>
-      <w:r>
-        <w:t>Development</w:t>
-      </w:r>
-      <w:proofErr w:type="gramEnd"/>
-      <w:r>
-        <w:t xml:space="preserve"> we are passionate about making the web faster and easier to use through web-based and mobile technology.</w:t>
-      </w:r>
-    </w:p>
-    <w:p>
-      <w:pPr>
-        <w:spacing w:before="80" w:after="80"/>
         <w:rPr>
           <w:rFonts w:ascii="Times New Roman" w:hAnsi="Times New Roman"/>
         </w:rPr>
       </w:pPr>
-      <w:r>
-        <w:rPr>
+    </w:p>
+    <w:p>
+      <w:pPr>
+        <w:pStyle w:val="Heading2"/>
+        <w:pBdr>
+          <w:top w:val="single" w:sz="4" w:space="1" w:color="auto"/>
+        </w:pBdr>
+      </w:pPr>
+      <w:r>
+        <w:t>PORTFOLIO</w:t>
+      </w:r>
+    </w:p>
+    <w:p>
+      <w:pPr>
+        <w:spacing w:before="120" w:after="120"/>
+        <w:rPr>
+          <w:sz w:val="22"/>
+          <w:szCs w:val="22"/>
+        </w:rPr>
+      </w:pPr>
+      <w:r>
+        <w:rPr>
+          <w:sz w:val="22"/>
+          <w:szCs w:val="22"/>
+        </w:rPr>
+        <w:t>Because we are so passionate about what we get to do every day we want to share our excitement with you.</w:t>
+      </w:r>
+    </w:p>
+    <w:p>
+      <w:pPr>
+        <w:spacing w:before="120" w:after="120"/>
+        <w:rPr>
+          <w:rFonts w:ascii="Times New Roman" w:eastAsia="Times New Roman" w:hAnsi="Times New Roman"/>
+          <w:sz w:val="22"/>
+          <w:szCs w:val="22"/>
+        </w:rPr>
+      </w:pPr>
+      <w:r>
+        <w:rPr>
+          <w:rFonts w:eastAsia="Times New Roman"/>
+          <w:sz w:val="22"/>
+          <w:szCs w:val="22"/>
           <w:shd w:val="clear" w:color="auto" w:fill="FFFFFF"/>
         </w:rPr>
-        <w:t>Our insatiably curious means we are taking every opportunity to improve our knowledge. We are obsessed about writing readable, high-quality code to solve interesting problems by pushing the limits of web and mobile technology.</w:t>
-      </w:r>
-    </w:p>
+        <w:t>While w</w:t>
+      </w:r>
+      <w:r>
+        <w:rPr>
+          <w:rFonts w:eastAsia="Times New Roman"/>
+          <w:sz w:val="22"/>
+          <w:szCs w:val="22"/>
+          <w:shd w:val="clear" w:color="auto" w:fill="FFFFFF"/>
+        </w:rPr>
+        <w:t>e love sharing our excitement, more than that we love celebrating our clients' achievements and success!</w:t>
+      </w:r>
+    </w:p>
+    <w:p>
+      <w:pPr>
+        <w:spacing w:before="120" w:after="120"/>
+        <w:rPr>
+          <w:sz w:val="22"/>
+          <w:szCs w:val="22"/>
+        </w:rPr>
+      </w:pPr>
+      <w:r>
+        <w:rPr>
+          <w:sz w:val="22"/>
+          <w:szCs w:val="22"/>
+        </w:rPr>
+        <w:t>Please take a moment to browse current and previous projects of our and our clients'. If you have any questions about what we can do for you, please contact us.</w:t>
+      </w:r>
+    </w:p>
+    <w:p/>
     <w:p>
       <w:pPr>
         <w:pStyle w:val="Heading2"/>
-      </w:pPr>
-      <w:r>
-        <w:t>PORTFOLIO</w:t>
-      </w:r>
-    </w:p>
-    <w:p>
-      <w:r>
-        <w:t>Because we are so passionate about what we get to do every day we want to share our excitement with you.</w:t>
-      </w:r>
-    </w:p>
-    <w:p>
-      <w:pPr>
-        <w:rPr>
-          <w:rFonts w:ascii="Times New Roman" w:eastAsia="Times New Roman" w:hAnsi="Times New Roman"/>
-        </w:rPr>
-      </w:pPr>
-      <w:r>
-        <w:rPr>
-          <w:rFonts w:eastAsia="Times New Roman"/>
-          <w:shd w:val="clear" w:color="auto" w:fill="FFFFFF"/>
-        </w:rPr>
-        <w:t>We love sharing our excitement, but more than that we love celebrating our clients' achievements and success!</w:t>
-      </w:r>
-    </w:p>
-    <w:p>
-      <w:r>
-        <w:t>Please take a moment to browse current and previous projects of our and our clients'. If you have any questions about what we can do for you, please contact us.</w:t>
-      </w:r>
-    </w:p>
+        <w:pBdr>
+          <w:top w:val="single" w:sz="4" w:space="1" w:color="auto"/>
+        </w:pBdr>
+      </w:pPr>
+      <w:r>
+        <w:t>SKILLS</w:t>
+      </w:r>
+    </w:p>
+    <w:p>
+      <w:pPr>
+        <w:spacing w:before="120" w:after="120"/>
+        <w:rPr>
+          <w:sz w:val="22"/>
+          <w:szCs w:val="22"/>
+        </w:rPr>
+      </w:pPr>
+      <w:r>
+        <w:rPr>
+          <w:sz w:val="22"/>
+          <w:szCs w:val="22"/>
+        </w:rPr>
+        <w:t>There are no limits to what we can build for you!</w:t>
+      </w:r>
+    </w:p>
+    <w:p/>
     <w:p>
       <w:pPr>
         <w:pStyle w:val="Heading2"/>
-      </w:pPr>
-      <w:r>
-        <w:t>SKILLS</w:t>
-      </w:r>
-    </w:p>
-    <w:p>
-      <w:r>
-        <w:t>There are no limits to what we can build for you!</w:t>
-      </w:r>
-      <w:r>
-        <w:rPr>
-          <w:rStyle w:val="apple-converted-space"/>
-          <w:rFonts w:ascii="Helvetica Neue" w:hAnsi="Helvetica Neue"/>
-          <w:color w:val="222222"/>
-          <w:sz w:val="26"/>
-          <w:szCs w:val="26"/>
-        </w:rPr>
-        <w:t> </w:t>
+        <w:pBdr>
+          <w:top w:val="single" w:sz="4" w:space="1" w:color="auto"/>
+        </w:pBdr>
+      </w:pPr>
+      <w:r>
+        <w:t>ABOUT</w:t>
+      </w:r>
+    </w:p>
+    <w:p>
+      <w:pPr>
+        <w:spacing w:before="120" w:after="120"/>
+        <w:rPr>
+          <w:sz w:val="22"/>
+          <w:szCs w:val="22"/>
+        </w:rPr>
+      </w:pPr>
+      <w:r>
+        <w:rPr>
+          <w:sz w:val="22"/>
+          <w:szCs w:val="22"/>
+        </w:rPr>
+        <w:t>We don’t build web pages -- we help you make a statement.</w:t>
+      </w:r>
+    </w:p>
+    <w:p>
+      <w:pPr>
+        <w:spacing w:before="120" w:after="120"/>
+        <w:rPr>
+          <w:sz w:val="22"/>
+          <w:szCs w:val="22"/>
+        </w:rPr>
+      </w:pPr>
+      <w:r>
+        <w:rPr>
+          <w:sz w:val="22"/>
+          <w:szCs w:val="22"/>
+        </w:rPr>
+        <w:t>We are a web development organization, but that is over-simplified.</w:t>
+      </w:r>
+      <w:r>
+        <w:rPr>
+          <w:sz w:val="22"/>
+          <w:szCs w:val="22"/>
+        </w:rPr>
+        <w:t xml:space="preserve"> </w:t>
+      </w:r>
+      <w:r>
+        <w:rPr>
+          <w:sz w:val="22"/>
+          <w:szCs w:val="22"/>
+        </w:rPr>
+        <w:t>We come to work every day because we want to solve the biggest problem of making everything as simple as possible, but not simpler.</w:t>
+      </w:r>
+    </w:p>
+    <w:p>
+      <w:pPr>
+        <w:pStyle w:val="Heading3"/>
+      </w:pPr>
+      <w:r>
+        <w:t>Learning Makes Us Happy!</w:t>
+      </w:r>
+    </w:p>
+    <w:p>
+      <w:pPr>
+        <w:spacing w:before="120" w:after="120"/>
+        <w:rPr>
+          <w:sz w:val="22"/>
+          <w:szCs w:val="22"/>
+        </w:rPr>
+      </w:pPr>
+      <w:r>
+        <w:rPr>
+          <w:sz w:val="22"/>
+          <w:szCs w:val="22"/>
+        </w:rPr>
+        <w:t xml:space="preserve">We have a passion for knowledge, </w:t>
+      </w:r>
+      <w:r>
+        <w:rPr>
+          <w:sz w:val="22"/>
+          <w:szCs w:val="22"/>
+        </w:rPr>
+        <w:t xml:space="preserve">because </w:t>
+      </w:r>
+      <w:bookmarkStart w:id="0" w:name="_GoBack"/>
+      <w:r>
+        <w:rPr>
+          <w:sz w:val="22"/>
+          <w:szCs w:val="22"/>
+        </w:rPr>
+        <w:t>the moment you’re not learning we believe you’re dead</w:t>
+      </w:r>
+      <w:bookmarkEnd w:id="0"/>
+      <w:r>
+        <w:rPr>
+          <w:sz w:val="22"/>
+          <w:szCs w:val="22"/>
+        </w:rPr>
+        <w:t>. Help us learn about your passion! We're excited to start learn</w:t>
+      </w:r>
+      <w:r>
+        <w:rPr>
+          <w:sz w:val="22"/>
+          <w:szCs w:val="22"/>
+        </w:rPr>
+        <w:t>ing</w:t>
+      </w:r>
+      <w:r>
+        <w:rPr>
+          <w:sz w:val="22"/>
+          <w:szCs w:val="22"/>
+        </w:rPr>
+        <w:t xml:space="preserve"> about you—your organization—and make something meaningful together</w:t>
+      </w:r>
+      <w:r>
+        <w:rPr>
+          <w:sz w:val="22"/>
+          <w:szCs w:val="22"/>
+        </w:rPr>
+        <w:t xml:space="preserve"> with you.</w:t>
+      </w:r>
+    </w:p>
+    <w:p>
+      <w:pPr>
+        <w:pStyle w:val="Heading3"/>
+      </w:pPr>
+      <w:r>
+        <w:t>Jargon-free Zone</w:t>
+      </w:r>
+    </w:p>
+    <w:p>
+      <w:pPr>
+        <w:spacing w:before="120" w:after="120"/>
+        <w:rPr>
+          <w:sz w:val="22"/>
+          <w:szCs w:val="22"/>
+        </w:rPr>
+      </w:pPr>
+      <w:r>
+        <w:rPr>
+          <w:sz w:val="22"/>
+          <w:szCs w:val="22"/>
+        </w:rPr>
+        <w:t>We know—no industry jargon</w:t>
+      </w:r>
+      <w:r>
+        <w:rPr>
+          <w:sz w:val="22"/>
+          <w:szCs w:val="22"/>
+        </w:rPr>
+        <w:t>?! Yup!</w:t>
+      </w:r>
+    </w:p>
+    <w:p>
+      <w:pPr>
+        <w:spacing w:before="120" w:after="120"/>
+        <w:rPr>
+          <w:sz w:val="22"/>
+          <w:szCs w:val="22"/>
+        </w:rPr>
+      </w:pPr>
+      <w:r>
+        <w:rPr>
+          <w:sz w:val="22"/>
+          <w:szCs w:val="22"/>
+        </w:rPr>
+        <w:t>We don’t try to go out of our way to sound super smart. Those that do, often aren’t. After all, if you don’t understand what we’re saying, how will you know if we can help you? Like most, we appreciate straight talk about what you do and the statement yo</w:t>
+      </w:r>
+      <w:r>
+        <w:rPr>
+          <w:sz w:val="22"/>
+          <w:szCs w:val="22"/>
+        </w:rPr>
+        <w:t>u want to make. Let us help!</w:t>
+      </w:r>
+    </w:p>
+    <w:p>
+      <w:pPr>
+        <w:spacing w:before="120" w:after="120"/>
+        <w:rPr>
+          <w:sz w:val="22"/>
+          <w:szCs w:val="22"/>
+        </w:rPr>
+      </w:pPr>
+      <w:r>
+        <w:rPr>
+          <w:sz w:val="22"/>
+          <w:szCs w:val="22"/>
+        </w:rPr>
+        <w:lastRenderedPageBreak/>
+        <w:t>Besides, in today’s business we feel it isn’t so much about what you know as much as it is if you know how to find it out.</w:t>
+      </w:r>
+    </w:p>
+    <w:p>
+      <w:pPr>
+        <w:pStyle w:val="Heading3"/>
+      </w:pPr>
+      <w:r>
+        <w:t>Start with Why!</w:t>
+      </w:r>
+    </w:p>
+    <w:p>
+      <w:pPr>
+        <w:spacing w:before="120" w:after="120"/>
+        <w:rPr>
+          <w:sz w:val="22"/>
+          <w:szCs w:val="22"/>
+        </w:rPr>
+      </w:pPr>
+      <w:r>
+        <w:rPr>
+          <w:sz w:val="22"/>
+          <w:szCs w:val="22"/>
+        </w:rPr>
+        <w:t>We truly believe in the power of knowledge and the goal o</w:t>
+      </w:r>
+      <w:r>
+        <w:rPr>
+          <w:sz w:val="22"/>
+          <w:szCs w:val="22"/>
+        </w:rPr>
+        <w:t>f simplifying communication.</w:t>
+      </w:r>
+    </w:p>
+    <w:p>
+      <w:pPr>
+        <w:spacing w:before="120" w:after="120"/>
+        <w:rPr>
+          <w:sz w:val="22"/>
+          <w:szCs w:val="22"/>
+        </w:rPr>
+      </w:pPr>
+      <w:r>
+        <w:rPr>
+          <w:sz w:val="22"/>
+          <w:szCs w:val="22"/>
+        </w:rPr>
+        <w:t xml:space="preserve">The history of business revolves </w:t>
+      </w:r>
+      <w:r>
+        <w:rPr>
+          <w:sz w:val="22"/>
+          <w:szCs w:val="22"/>
+        </w:rPr>
+        <w:t xml:space="preserve">around the fact that people use </w:t>
+      </w:r>
+      <w:r>
+        <w:rPr>
+          <w:sz w:val="22"/>
+          <w:szCs w:val="22"/>
+        </w:rPr>
+        <w:t xml:space="preserve">data to make more informed decisions. If that </w:t>
+      </w:r>
+      <w:r>
+        <w:rPr>
+          <w:sz w:val="22"/>
+          <w:szCs w:val="22"/>
+        </w:rPr>
+        <w:t xml:space="preserve">data is cumbersome to access, </w:t>
+      </w:r>
+      <w:r>
+        <w:rPr>
+          <w:sz w:val="22"/>
+          <w:szCs w:val="22"/>
+        </w:rPr>
+        <w:t>difficult to understand</w:t>
+      </w:r>
+      <w:r>
+        <w:rPr>
+          <w:sz w:val="22"/>
+          <w:szCs w:val="22"/>
+        </w:rPr>
+        <w:t xml:space="preserve">, or impractical to </w:t>
+      </w:r>
+      <w:r>
+        <w:rPr>
+          <w:sz w:val="22"/>
+          <w:szCs w:val="22"/>
+        </w:rPr>
+        <w:t>apply it is of little value. “Difficult” data m</w:t>
+      </w:r>
+      <w:r>
+        <w:rPr>
+          <w:sz w:val="22"/>
+          <w:szCs w:val="22"/>
+        </w:rPr>
+        <w:t>akes for difficult business.</w:t>
       </w:r>
     </w:p>
     <w:p>
       <w:pPr>
         <w:pStyle w:val="Heading2"/>
       </w:pPr>
-      <w:r>
-        <w:t>ABOUT ›</w:t>
-      </w:r>
+    </w:p>
+    <w:p>
+      <w:pPr>
+        <w:pStyle w:val="Heading2"/>
+      </w:pPr>
+    </w:p>
+    <w:p>
+      <w:pPr>
+        <w:pStyle w:val="Heading2"/>
+      </w:pPr>
     </w:p>
     <w:p>
       <w:r>
@@ -1204,6 +1551,27 @@
       <w:szCs w:val="26"/>
     </w:rPr>
   </w:style>
+  <w:style w:type="paragraph" w:styleId="Heading3">
+    <w:name w:val="heading 3"/>
+    <w:basedOn w:val="Normal"/>
+    <w:next w:val="Normal"/>
+    <w:link w:val="Heading3Char"/>
+    <w:uiPriority w:val="9"/>
+    <w:unhideWhenUsed/>
+    <w:qFormat/>
+    <w:rsid w:val="006D3008"/>
+    <w:pPr>
+      <w:keepNext/>
+      <w:keepLines/>
+      <w:spacing w:before="40"/>
+      <w:outlineLvl w:val="2"/>
+    </w:pPr>
+    <w:rPr>
+      <w:rFonts w:eastAsiaTheme="majorEastAsia" w:cstheme="majorBidi"/>
+      <w:b/>
+      <w:color w:val="000000" w:themeColor="text1"/>
+    </w:rPr>
+  </w:style>
   <w:style w:type="character" w:default="1" w:styleId="DefaultParagraphFont">
     <w:name w:val="Default Paragraph Font"/>
     <w:uiPriority w:val="1"/>
@@ -1274,6 +1642,18 @@
     <w:name w:val="apple-converted-space"/>
     <w:basedOn w:val="DefaultParagraphFont"/>
     <w:rsid w:val="006B468B"/>
+  </w:style>
+  <w:style w:type="character" w:customStyle="1" w:styleId="Heading3Char">
+    <w:name w:val="Heading 3 Char"/>
+    <w:basedOn w:val="DefaultParagraphFont"/>
+    <w:link w:val="Heading3"/>
+    <w:uiPriority w:val="9"/>
+    <w:rsid w:val="006D3008"/>
+    <w:rPr>
+      <w:rFonts w:eastAsiaTheme="majorEastAsia" w:cstheme="majorBidi"/>
+      <w:b/>
+      <w:color w:val="000000" w:themeColor="text1"/>
+    </w:rPr>
   </w:style>
 </w:styles>
 </file>

</xml_diff>